<commit_message>
pcb final + bom
</commit_message>
<xml_diff>
--- a/opmerkingen van collega's.docx
+++ b/opmerkingen van collega's.docx
@@ -82,7 +82,6 @@
               <w:t>Input (+add label From Power Supply) and output connectors (+ add label to Device Under Test) not clear (put on horizontal line to make more clear the in --&gt;  out flow)</w:t>
             </w:r>
           </w:p>
-          <w:p/>
         </w:tc>
         <w:tc>
           <w:tcPr>
@@ -131,17 +130,6 @@
               <w:t xml:space="preserve">Use more than one ground connection symbol  to make the schematic more readable, for example the input filter (C1,C2,D2) </w:t>
             </w:r>
           </w:p>
-          <w:p>
-            <w:pPr>
-              <w:textAlignment w:val="center"/>
-              <w:rPr>
-                <w:rFonts w:ascii="Calibri" w:hAnsi="Calibri" w:cs="Calibri"/>
-                <w:color w:val="000000"/>
-                <w:sz w:val="22"/>
-                <w:szCs w:val="22"/>
-              </w:rPr>
-            </w:pPr>
-          </w:p>
         </w:tc>
         <w:tc>
           <w:tcPr>
@@ -190,7 +178,6 @@
               <w:t>Try to group better according to function</w:t>
             </w:r>
           </w:p>
-          <w:p/>
         </w:tc>
         <w:tc>
           <w:tcPr>
@@ -240,7 +227,6 @@
               <w:t>Can we use the same type of MOSFET? Explain why 2 different. What is their function.</w:t>
             </w:r>
           </w:p>
-          <w:p/>
         </w:tc>
         <w:tc>
           <w:tcPr>
@@ -248,16 +234,10 @@
           </w:tcPr>
           <w:p>
             <w:r>
-              <w:t xml:space="preserve">Ja maar </w:t>
-            </w:r>
-            <w:r>
-              <w:rPr>
-                <w:lang w:val="nl-BE"/>
-              </w:rPr>
-              <w:t>waarom</w:t>
-            </w:r>
-            <w:r>
-              <w:t xml:space="preserve"> ?</w:t>
+              <w:t>Yes but why</w:t>
+            </w:r>
+            <w:r>
+              <w:t>?</w:t>
             </w:r>
           </w:p>
         </w:tc>
@@ -287,11 +267,6 @@
               <w:t xml:space="preserve">Add more text or group function blocks. E.g. "LCL class selection" </w:t>
             </w:r>
           </w:p>
-          <w:p>
-            <w:pPr>
-              <w:textAlignment w:val="center"/>
-            </w:pPr>
-          </w:p>
         </w:tc>
         <w:tc>
           <w:tcPr>
@@ -364,55 +339,38 @@
               <w:t>Can U9,U10, U11 be replaced by digital resistor or DAC output. Or is this for use with a jumper</w:t>
             </w:r>
           </w:p>
-          <w:p/>
         </w:tc>
         <w:tc>
           <w:tcPr>
             <w:tcW w:w="4508" w:type="dxa"/>
           </w:tcPr>
           <w:p>
-            <w:pPr>
-              <w:rPr>
-                <w:lang w:val="nl-BE"/>
-              </w:rPr>
-            </w:pPr>
-            <w:r>
-              <w:rPr>
-                <w:lang w:val="nl-BE"/>
-              </w:rPr>
-              <w:t>Is een jumper gewenst?</w:t>
-            </w:r>
-          </w:p>
-          <w:p>
-            <w:pPr>
-              <w:rPr>
-                <w:lang w:val="nl-BE"/>
-              </w:rPr>
-            </w:pPr>
-            <w:r>
-              <w:rPr>
-                <w:lang w:val="nl-BE"/>
-              </w:rPr>
-              <w:t>Als er een digitale weerstand word geplaatst moeten er voor de headers ook weerstanden bij komen</w:t>
-            </w:r>
-            <w:r>
-              <w:rPr>
-                <w:lang w:val="nl-BE"/>
-              </w:rPr>
-              <w:t>.</w:t>
-            </w:r>
-          </w:p>
-          <w:p>
-            <w:pPr>
-              <w:rPr>
-                <w:lang w:val="nl-BE"/>
-              </w:rPr>
-            </w:pPr>
-            <w:r>
-              <w:rPr>
-                <w:lang w:val="nl-BE"/>
-              </w:rPr>
-              <w:t>Geen digitale weerstand gevonden dat boven 36 V kan.</w:t>
+            <w:r>
+              <w:t>Do you want jumpers</w:t>
+            </w:r>
+            <w:r>
+              <w:t>?</w:t>
+            </w:r>
+          </w:p>
+          <w:p/>
+          <w:p>
+            <w:r>
+              <w:t>Will not work whit an DAC.</w:t>
+            </w:r>
+          </w:p>
+          <w:p/>
+          <w:p>
+            <w:r>
+              <w:t xml:space="preserve">No digital resistor found that is suitable for </w:t>
+            </w:r>
+            <w:r>
+              <w:t>th</w:t>
+            </w:r>
+            <w:r>
+              <w:t>is application.</w:t>
+            </w:r>
+            <w:r>
+              <w:t xml:space="preserve"> </w:t>
             </w:r>
           </w:p>
         </w:tc>
@@ -572,7 +530,6 @@
               <w:t>5V Net used tied to 3.3V net? No 5V available for relays.</w:t>
             </w:r>
           </w:p>
-          <w:p/>
         </w:tc>
         <w:tc>
           <w:tcPr>
@@ -615,7 +572,6 @@
               <w:t>Add NM if not mounted. (0R resistor in current measure path)</w:t>
             </w:r>
           </w:p>
-          <w:p/>
         </w:tc>
         <w:tc>
           <w:tcPr>
@@ -727,7 +683,6 @@
               <w:t>This will be the use case for Transponder project (dual redundant power supply with dual input 4 x 28V)</w:t>
             </w:r>
           </w:p>
-          <w:p/>
         </w:tc>
         <w:tc>
           <w:tcPr>
@@ -769,7 +724,6 @@
               <w:t>Consider the use of screw terminal block instead of crimp terminal (to banana plugs)</w:t>
             </w:r>
           </w:p>
-          <w:p/>
         </w:tc>
         <w:tc>
           <w:tcPr>
@@ -812,7 +766,6 @@
               <w:t>Add label IN / OUT for the supply connections!</w:t>
             </w:r>
           </w:p>
-          <w:p/>
         </w:tc>
         <w:tc>
           <w:tcPr>
@@ -870,7 +823,6 @@
               <w:t>More clearance for the grounded mounting holes. A screw/washer will touch the + terminal (3d model)</w:t>
             </w:r>
           </w:p>
-          <w:p/>
         </w:tc>
         <w:tc>
           <w:tcPr>
@@ -921,22 +873,28 @@
           </w:tcPr>
           <w:p>
             <w:r>
-              <w:t xml:space="preserve">No digital board? Digital resistor? Jumpers? More clarification? I would suggest using only one way to set current limit to avoid leaving a </w:t>
-            </w:r>
-            <w:r>
-              <w:lastRenderedPageBreak/>
-              <w:t xml:space="preserve">jumper in and then setting the resistance </w:t>
-            </w:r>
-            <w:proofErr w:type="spellStart"/>
-            <w:r>
-              <w:t>digitaly</w:t>
-            </w:r>
-            <w:proofErr w:type="spellEnd"/>
+              <w:t xml:space="preserve">No digital board? Digital resistor? Jumpers? More clarification? I would suggest using only one way to set current limit to avoid leaving a jumper in and then setting the resistance </w:t>
+            </w:r>
+            <w:r>
+              <w:t>digitally</w:t>
+            </w:r>
             <w:r>
               <w:t>.</w:t>
             </w:r>
             <w:r>
-              <w:t xml:space="preserve"> </w:t>
+              <w:t xml:space="preserve"> This could lead to faulty settings.</w:t>
+            </w:r>
+          </w:p>
+          <w:p>
+            <w:r>
+              <w:rPr>
+                <w:b/>
+                <w:bCs/>
+              </w:rPr>
+              <w:t>Not impossible</w:t>
+            </w:r>
+            <w:r>
+              <w:t xml:space="preserve"> to work around if you really want, I will make sure no fault can be made.</w:t>
             </w:r>
           </w:p>
         </w:tc>
@@ -963,7 +921,6 @@
                 <w:sz w:val="22"/>
                 <w:szCs w:val="22"/>
               </w:rPr>
-              <w:lastRenderedPageBreak/>
               <w:t>Use headers for external LED to include in the front panel of the 19" enclosure</w:t>
             </w:r>
           </w:p>
@@ -1065,6 +1022,7 @@
                 <w:sz w:val="22"/>
                 <w:szCs w:val="22"/>
               </w:rPr>
+              <w:lastRenderedPageBreak/>
               <w:t xml:space="preserve">Use USB galvanic isolation instead of all opto-coupler -&gt; IMO not a good idea -&gt; would lose the option of having the board connected to something else (PLC, </w:t>
             </w:r>
             <w:proofErr w:type="spellStart"/>
@@ -1248,7 +1206,10 @@
           </w:tcPr>
           <w:p>
             <w:r>
-              <w:t>Can it be optional? Continues to say it is optional? So is it?</w:t>
+              <w:t xml:space="preserve">Can it be optional? Continues to say it is optional? So </w:t>
+            </w:r>
+            <w:r>
+              <w:t>it is optional right?</w:t>
             </w:r>
           </w:p>
           <w:p/>
@@ -1309,7 +1270,7 @@
         <v:path o:extrusionok="f" gradientshapeok="t" o:connecttype="rect"/>
         <o:lock v:ext="edit" aspectratio="t"/>
       </v:shapetype>
-      <v:shape id="_x0000_i1154" type="#_x0000_t75" style="width:36.3pt;height:35.15pt" o:bullet="t">
+      <v:shape id="_x0000_i1162" type="#_x0000_t75" style="width:36.3pt;height:35.15pt" o:bullet="t">
         <v:imagedata r:id="rId1" o:title="clip_image001"/>
       </v:shape>
     </w:pict>
@@ -4150,7 +4111,6 @@
     <w:name w:val="Normal (Web)"/>
     <w:basedOn w:val="Normal"/>
     <w:uiPriority w:val="99"/>
-    <w:semiHidden/>
     <w:unhideWhenUsed/>
     <w:rsid w:val="00597B27"/>
     <w:rPr>

</xml_diff>